<commit_message>
Remove Word Comment Referencing "2020 Rank Change"
</commit_message>
<xml_diff>
--- a/2019_2020_2021/MITRE CWE SANS Top 25 - Comparison of the 2019, 2020 and 2021 Releases - alpha.2.docx
+++ b/2019_2020_2021/MITRE CWE SANS Top 25 - Comparison of the 2019, 2020 and 2021 Releases - alpha.2.docx
@@ -4726,27 +4726,26 @@
               <w:bottom w:val="single" w:sz="4" w:space="0" w:color="000000"/>
               <w:right w:val="single" w:sz="2" w:space="0" w:color="000000"/>
             </w:tcBorders>
-            <w:shd w:val="clear" w:color="auto" w:fill="A3D979"/>
-            <w:tcMar>
-              <w:top w:w="0" w:type="dxa"/>
-              <w:left w:w="0" w:type="dxa"/>
-              <w:bottom w:w="0" w:type="dxa"/>
-              <w:right w:w="0" w:type="dxa"/>
-            </w:tcMar>
-            <w:vAlign w:val="center"/>
-          </w:tcPr>
-          <w:p>
-            <w:pPr>
-              <w:pStyle w:val="TableGrid1"/>
-              <w:jc w:val="center"/>
-              <w:rPr>
-                <w:rFonts w:ascii="Segoe UI Semilight" w:hAnsi="Segoe UI Semilight" w:cs="Segoe UI Semilight"/>
-                <w:color w:val="000000"/>
-                <w:sz w:val="18"/>
-                <w:szCs w:val="18"/>
-              </w:rPr>
-            </w:pPr>
-            <w:commentRangeStart w:id="0"/>
+            <w:shd w:val="clear" w:color="auto" w:fill="FFFA83"/>
+            <w:tcMar>
+              <w:top w:w="0" w:type="dxa"/>
+              <w:left w:w="0" w:type="dxa"/>
+              <w:bottom w:w="0" w:type="dxa"/>
+              <w:right w:w="0" w:type="dxa"/>
+            </w:tcMar>
+            <w:vAlign w:val="center"/>
+          </w:tcPr>
+          <w:p>
+            <w:pPr>
+              <w:pStyle w:val="TableGrid1"/>
+              <w:jc w:val="center"/>
+              <w:rPr>
+                <w:rFonts w:ascii="Segoe UI Semilight" w:hAnsi="Segoe UI Semilight" w:cs="Segoe UI Semilight"/>
+                <w:color w:val="000000"/>
+                <w:sz w:val="18"/>
+                <w:szCs w:val="18"/>
+              </w:rPr>
+            </w:pPr>
             <w:r>
               <w:rPr>
                 <w:rFonts w:ascii="Segoe UI Semilight" w:hAnsi="Segoe UI Semilight" w:cs="Segoe UI Semilight"/>
@@ -4755,18 +4754,6 @@
                 <w:szCs w:val="18"/>
               </w:rPr>
               <w:t>19</w:t>
-            </w:r>
-            <w:commentRangeEnd w:id="0"/>
-            <w:r>
-              <w:rPr>
-                <w:rStyle w:val="CommentReference"/>
-                <w:rFonts w:ascii="Segoe UI Semilight" w:eastAsia="Times New Roman" w:hAnsi="Segoe UI Semilight" w:cs="Segoe UI Semilight"/>
-                <w:color w:val="auto"/>
-                <w:sz w:val="18"/>
-                <w:szCs w:val="18"/>
-                <w:lang w:val="en-US" w:eastAsia="en-US"/>
-              </w:rPr>
-              <w:commentReference w:id="0"/>
             </w:r>
           </w:p>
         </w:tc>
@@ -7625,27 +7612,26 @@
               <w:bottom w:val="single" w:sz="4" w:space="0" w:color="000000"/>
               <w:right w:val="single" w:sz="2" w:space="0" w:color="000000"/>
             </w:tcBorders>
-            <w:shd w:val="clear" w:color="auto" w:fill="A3D979"/>
-            <w:tcMar>
-              <w:top w:w="0" w:type="dxa"/>
-              <w:left w:w="0" w:type="dxa"/>
-              <w:bottom w:w="0" w:type="dxa"/>
-              <w:right w:w="0" w:type="dxa"/>
-            </w:tcMar>
-            <w:vAlign w:val="center"/>
-          </w:tcPr>
-          <w:p>
-            <w:pPr>
-              <w:pStyle w:val="TableGrid1"/>
-              <w:jc w:val="center"/>
-              <w:rPr>
-                <w:rFonts w:ascii="Segoe UI Semilight" w:hAnsi="Segoe UI Semilight" w:cs="Segoe UI Semilight"/>
-                <w:color w:val="000000"/>
-                <w:sz w:val="18"/>
-                <w:szCs w:val="18"/>
-              </w:rPr>
-            </w:pPr>
-            <w:commentRangeStart w:id="1"/>
+            <w:shd w:val="clear" w:color="auto" w:fill="FFFA83"/>
+            <w:tcMar>
+              <w:top w:w="0" w:type="dxa"/>
+              <w:left w:w="0" w:type="dxa"/>
+              <w:bottom w:w="0" w:type="dxa"/>
+              <w:right w:w="0" w:type="dxa"/>
+            </w:tcMar>
+            <w:vAlign w:val="center"/>
+          </w:tcPr>
+          <w:p>
+            <w:pPr>
+              <w:pStyle w:val="TableGrid1"/>
+              <w:jc w:val="center"/>
+              <w:rPr>
+                <w:rFonts w:ascii="Segoe UI Semilight" w:hAnsi="Segoe UI Semilight" w:cs="Segoe UI Semilight"/>
+                <w:color w:val="000000"/>
+                <w:sz w:val="18"/>
+                <w:szCs w:val="18"/>
+              </w:rPr>
+            </w:pPr>
             <w:r>
               <w:rPr>
                 <w:rFonts w:ascii="Segoe UI Semilight" w:hAnsi="Segoe UI Semilight" w:cs="Segoe UI Semilight"/>
@@ -7654,18 +7640,6 @@
                 <w:szCs w:val="18"/>
               </w:rPr>
               <w:t>30</w:t>
-            </w:r>
-            <w:commentRangeEnd w:id="1"/>
-            <w:r>
-              <w:rPr>
-                <w:rStyle w:val="CommentReference"/>
-                <w:rFonts w:ascii="Segoe UI Semilight" w:eastAsia="Times New Roman" w:hAnsi="Segoe UI Semilight" w:cs="Segoe UI Semilight"/>
-                <w:color w:val="auto"/>
-                <w:sz w:val="18"/>
-                <w:szCs w:val="18"/>
-                <w:lang w:val="en-US" w:eastAsia="en-US"/>
-              </w:rPr>
-              <w:commentReference w:id="1"/>
             </w:r>
           </w:p>
         </w:tc>
@@ -8574,27 +8548,26 @@
               <w:bottom w:val="single" w:sz="4" w:space="0" w:color="000000"/>
               <w:right w:val="single" w:sz="2" w:space="0" w:color="000000"/>
             </w:tcBorders>
-            <w:shd w:val="clear" w:color="auto" w:fill="A3D979"/>
-            <w:tcMar>
-              <w:top w:w="0" w:type="dxa"/>
-              <w:left w:w="0" w:type="dxa"/>
-              <w:bottom w:w="0" w:type="dxa"/>
-              <w:right w:w="0" w:type="dxa"/>
-            </w:tcMar>
-            <w:vAlign w:val="center"/>
-          </w:tcPr>
-          <w:p>
-            <w:pPr>
-              <w:pStyle w:val="TableGrid1"/>
-              <w:jc w:val="center"/>
-              <w:rPr>
-                <w:rFonts w:ascii="Segoe UI Semilight" w:hAnsi="Segoe UI Semilight" w:cs="Segoe UI Semilight"/>
-                <w:color w:val="000000"/>
-                <w:sz w:val="18"/>
-                <w:szCs w:val="18"/>
-              </w:rPr>
-            </w:pPr>
-            <w:commentRangeStart w:id="2"/>
+            <w:shd w:val="clear" w:color="auto" w:fill="FFFA83"/>
+            <w:tcMar>
+              <w:top w:w="0" w:type="dxa"/>
+              <w:left w:w="0" w:type="dxa"/>
+              <w:bottom w:w="0" w:type="dxa"/>
+              <w:right w:w="0" w:type="dxa"/>
+            </w:tcMar>
+            <w:vAlign w:val="center"/>
+          </w:tcPr>
+          <w:p>
+            <w:pPr>
+              <w:pStyle w:val="TableGrid1"/>
+              <w:jc w:val="center"/>
+              <w:rPr>
+                <w:rFonts w:ascii="Segoe UI Semilight" w:hAnsi="Segoe UI Semilight" w:cs="Segoe UI Semilight"/>
+                <w:color w:val="000000"/>
+                <w:sz w:val="18"/>
+                <w:szCs w:val="18"/>
+              </w:rPr>
+            </w:pPr>
             <w:r>
               <w:rPr>
                 <w:rFonts w:ascii="Segoe UI Semilight" w:hAnsi="Segoe UI Semilight" w:cs="Segoe UI Semilight"/>
@@ -8603,18 +8576,6 @@
                 <w:szCs w:val="18"/>
               </w:rPr>
               <w:t>34</w:t>
-            </w:r>
-            <w:commentRangeEnd w:id="2"/>
-            <w:r>
-              <w:rPr>
-                <w:rStyle w:val="CommentReference"/>
-                <w:rFonts w:ascii="Segoe UI Semilight" w:eastAsia="Times New Roman" w:hAnsi="Segoe UI Semilight" w:cs="Segoe UI Semilight"/>
-                <w:color w:val="auto"/>
-                <w:sz w:val="18"/>
-                <w:szCs w:val="18"/>
-                <w:lang w:val="en-US" w:eastAsia="en-US"/>
-              </w:rPr>
-              <w:commentReference w:id="2"/>
             </w:r>
           </w:p>
         </w:tc>
@@ -8821,27 +8782,26 @@
               <w:bottom w:val="single" w:sz="4" w:space="0" w:color="000000"/>
               <w:right w:val="single" w:sz="2" w:space="0" w:color="000000"/>
             </w:tcBorders>
-            <w:shd w:val="clear" w:color="auto" w:fill="A3D979"/>
-            <w:tcMar>
-              <w:top w:w="0" w:type="dxa"/>
-              <w:left w:w="0" w:type="dxa"/>
-              <w:bottom w:w="0" w:type="dxa"/>
-              <w:right w:w="0" w:type="dxa"/>
-            </w:tcMar>
-            <w:vAlign w:val="center"/>
-          </w:tcPr>
-          <w:p>
-            <w:pPr>
-              <w:pStyle w:val="TableGrid1"/>
-              <w:jc w:val="center"/>
-              <w:rPr>
-                <w:rFonts w:ascii="Segoe UI Semilight" w:hAnsi="Segoe UI Semilight" w:cs="Segoe UI Semilight"/>
-                <w:color w:val="000000"/>
-                <w:sz w:val="18"/>
-                <w:szCs w:val="18"/>
-              </w:rPr>
-            </w:pPr>
-            <w:commentRangeStart w:id="3"/>
+            <w:shd w:val="clear" w:color="auto" w:fill="FFFA83"/>
+            <w:tcMar>
+              <w:top w:w="0" w:type="dxa"/>
+              <w:left w:w="0" w:type="dxa"/>
+              <w:bottom w:w="0" w:type="dxa"/>
+              <w:right w:w="0" w:type="dxa"/>
+            </w:tcMar>
+            <w:vAlign w:val="center"/>
+          </w:tcPr>
+          <w:p>
+            <w:pPr>
+              <w:pStyle w:val="TableGrid1"/>
+              <w:jc w:val="center"/>
+              <w:rPr>
+                <w:rFonts w:ascii="Segoe UI Semilight" w:hAnsi="Segoe UI Semilight" w:cs="Segoe UI Semilight"/>
+                <w:color w:val="000000"/>
+                <w:sz w:val="18"/>
+                <w:szCs w:val="18"/>
+              </w:rPr>
+            </w:pPr>
             <w:r>
               <w:rPr>
                 <w:rFonts w:ascii="Segoe UI Semilight" w:hAnsi="Segoe UI Semilight" w:cs="Segoe UI Semilight"/>
@@ -8850,18 +8810,6 @@
                 <w:szCs w:val="18"/>
               </w:rPr>
               <w:t>35</w:t>
-            </w:r>
-            <w:commentRangeEnd w:id="3"/>
-            <w:r>
-              <w:rPr>
-                <w:rStyle w:val="CommentReference"/>
-                <w:rFonts w:ascii="Segoe UI Semilight" w:eastAsia="Times New Roman" w:hAnsi="Segoe UI Semilight" w:cs="Segoe UI Semilight"/>
-                <w:color w:val="auto"/>
-                <w:sz w:val="18"/>
-                <w:szCs w:val="18"/>
-                <w:lang w:val="en-US" w:eastAsia="en-US"/>
-              </w:rPr>
-              <w:commentReference w:id="3"/>
             </w:r>
           </w:p>
         </w:tc>
@@ -9068,27 +9016,26 @@
               <w:bottom w:val="single" w:sz="4" w:space="0" w:color="000000"/>
               <w:right w:val="single" w:sz="2" w:space="0" w:color="000000"/>
             </w:tcBorders>
-            <w:shd w:val="clear" w:color="auto" w:fill="A3D979"/>
-            <w:tcMar>
-              <w:top w:w="0" w:type="dxa"/>
-              <w:left w:w="0" w:type="dxa"/>
-              <w:bottom w:w="0" w:type="dxa"/>
-              <w:right w:w="0" w:type="dxa"/>
-            </w:tcMar>
-            <w:vAlign w:val="center"/>
-          </w:tcPr>
-          <w:p>
-            <w:pPr>
-              <w:pStyle w:val="TableGrid1"/>
-              <w:jc w:val="center"/>
-              <w:rPr>
-                <w:rFonts w:ascii="Segoe UI Semilight" w:hAnsi="Segoe UI Semilight" w:cs="Segoe UI Semilight"/>
-                <w:color w:val="000000"/>
-                <w:sz w:val="18"/>
-                <w:szCs w:val="18"/>
-              </w:rPr>
-            </w:pPr>
-            <w:commentRangeStart w:id="4"/>
+            <w:shd w:val="clear" w:color="auto" w:fill="FFFA83"/>
+            <w:tcMar>
+              <w:top w:w="0" w:type="dxa"/>
+              <w:left w:w="0" w:type="dxa"/>
+              <w:bottom w:w="0" w:type="dxa"/>
+              <w:right w:w="0" w:type="dxa"/>
+            </w:tcMar>
+            <w:vAlign w:val="center"/>
+          </w:tcPr>
+          <w:p>
+            <w:pPr>
+              <w:pStyle w:val="TableGrid1"/>
+              <w:jc w:val="center"/>
+              <w:rPr>
+                <w:rFonts w:ascii="Segoe UI Semilight" w:hAnsi="Segoe UI Semilight" w:cs="Segoe UI Semilight"/>
+                <w:color w:val="000000"/>
+                <w:sz w:val="18"/>
+                <w:szCs w:val="18"/>
+              </w:rPr>
+            </w:pPr>
             <w:r>
               <w:rPr>
                 <w:rFonts w:ascii="Segoe UI Semilight" w:hAnsi="Segoe UI Semilight" w:cs="Segoe UI Semilight"/>
@@ -9097,18 +9044,6 @@
                 <w:szCs w:val="18"/>
               </w:rPr>
               <w:t>36</w:t>
-            </w:r>
-            <w:commentRangeEnd w:id="4"/>
-            <w:r>
-              <w:rPr>
-                <w:rStyle w:val="CommentReference"/>
-                <w:rFonts w:ascii="Segoe UI Semilight" w:eastAsia="Times New Roman" w:hAnsi="Segoe UI Semilight" w:cs="Segoe UI Semilight"/>
-                <w:color w:val="auto"/>
-                <w:sz w:val="18"/>
-                <w:szCs w:val="18"/>
-                <w:lang w:val="en-US" w:eastAsia="en-US"/>
-              </w:rPr>
-              <w:commentReference w:id="4"/>
             </w:r>
           </w:p>
         </w:tc>
@@ -12162,8 +12097,8 @@
       </w:pPr>
     </w:p>
     <w:sectPr>
-      <w:headerReference w:type="default" r:id="rId11"/>
-      <w:footerReference w:type="default" r:id="rId12"/>
+      <w:headerReference w:type="default" r:id="rId7"/>
+      <w:footerReference w:type="default" r:id="rId8"/>
       <w:pgSz w:w="11906" w:h="16838"/>
       <w:pgMar w:top="1440" w:right="1440" w:bottom="1440" w:left="1440" w:header="708" w:footer="708" w:gutter="0"/>
       <w:cols w:space="708"/>
@@ -12171,155 +12106,6 @@
     </w:sectPr>
   </w:body>
 </w:document>
-</file>
-
-<file path=word/comments.xml><?xml version="1.0" encoding="utf-8"?>
-<w:comments xmlns:wpc="http://schemas.microsoft.com/office/word/2010/wordprocessingCanvas" xmlns:cx="http://schemas.microsoft.com/office/drawing/2014/chartex" xmlns:cx1="http://schemas.microsoft.com/office/drawing/2015/9/8/chartex" xmlns:cx2="http://schemas.microsoft.com/office/drawing/2015/10/21/chartex" xmlns:cx3="http://schemas.microsoft.com/office/drawing/2016/5/9/chartex" xmlns:cx4="http://schemas.microsoft.com/office/drawing/2016/5/10/chartex" xmlns:cx5="http://schemas.microsoft.com/office/drawing/2016/5/11/chartex" xmlns:cx6="http://schemas.microsoft.com/office/drawing/2016/5/12/chartex" xmlns:cx7="http://schemas.microsoft.com/office/drawing/2016/5/13/chartex" xmlns:cx8="http://schemas.microsoft.com/office/drawing/2016/5/14/chartex" xmlns:mc="http://schemas.openxmlformats.org/markup-compatibility/2006" xmlns:aink="http://schemas.microsoft.com/office/drawing/2016/ink" xmlns:am3d="http://schemas.microsoft.com/office/drawing/2017/model3d" xmlns:o="urn:schemas-microsoft-com:office:office" xmlns:r="http://schemas.openxmlformats.org/officeDocument/2006/relationships" xmlns:m="http://schemas.openxmlformats.org/officeDocument/2006/math" xmlns:v="urn:schemas-microsoft-com:vml" xmlns:wp14="http://schemas.microsoft.com/office/word/2010/wordprocessingDrawing" xmlns:wp="http://schemas.openxmlformats.org/drawingml/2006/wordprocessingDrawing" xmlns:w10="urn:schemas-microsoft-com:office:word" xmlns:w="http://schemas.openxmlformats.org/wordprocessingml/2006/main" xmlns:w14="http://schemas.microsoft.com/office/word/2010/wordml" xmlns:w15="http://schemas.microsoft.com/office/word/2012/wordml" xmlns:w16cex="http://schemas.microsoft.com/office/word/2018/wordml/cex" xmlns:w16cid="http://schemas.microsoft.com/office/word/2016/wordml/cid" xmlns:w16="http://schemas.microsoft.com/office/word/2018/wordml" xmlns:w16sdtdh="http://schemas.microsoft.com/office/word/2020/wordml/sdtdatahash" xmlns:w16se="http://schemas.microsoft.com/office/word/2015/wordml/symex" xmlns:wpg="http://schemas.microsoft.com/office/word/2010/wordprocessingGroup" xmlns:wpi="http://schemas.microsoft.com/office/word/2010/wordprocessingInk" xmlns:wne="http://schemas.microsoft.com/office/word/2006/wordml" xmlns:wps="http://schemas.microsoft.com/office/word/2010/wordprocessingShape" mc:Ignorable="w14 w15 w16se w16cid w16 w16cex w16sdtdh wp14">
-  <w:comment w:id="0" w:author="Christian Heinrich" w:date="2022-01-01T16:07:00Z" w:initials="CH">
-    <w:p>
-      <w:pPr>
-        <w:pStyle w:val="CommentText"/>
-      </w:pPr>
-      <w:r>
-        <w:rPr>
-          <w:rStyle w:val="CommentReference"/>
-        </w:rPr>
-        <w:annotationRef/>
-      </w:r>
-      <w:r>
-        <w:rPr>
-          <w:rStyle w:val="CommentReference"/>
-        </w:rPr>
-        <w:annotationRef/>
-      </w:r>
-      <w:r>
-        <w:t>2020 Rank Change +22 from 2021</w:t>
-      </w:r>
-    </w:p>
-  </w:comment>
-  <w:comment w:id="1" w:author="Christian Heinrich" w:date="2021-12-31T12:04:00Z" w:initials="CH">
-    <w:p>
-      <w:pPr>
-        <w:pStyle w:val="CommentText"/>
-      </w:pPr>
-      <w:r>
-        <w:rPr>
-          <w:rStyle w:val="CommentReference"/>
-        </w:rPr>
-        <w:annotationRef/>
-      </w:r>
-      <w:r>
-        <w:t>2020 Rank Change +17 from 2021</w:t>
-      </w:r>
-    </w:p>
-  </w:comment>
-  <w:comment w:id="2" w:author="Christian Heinrich" w:date="2021-12-31T12:06:00Z" w:initials="CH">
-    <w:p>
-      <w:pPr>
-        <w:pStyle w:val="CommentText"/>
-      </w:pPr>
-      <w:r>
-        <w:rPr>
-          <w:rStyle w:val="CommentReference"/>
-        </w:rPr>
-        <w:annotationRef/>
-      </w:r>
-      <w:r>
-        <w:rPr>
-          <w:rStyle w:val="CommentReference"/>
-        </w:rPr>
-        <w:annotationRef/>
-      </w:r>
-      <w:r>
-        <w:t>2020 Rank Change +24 from 2021</w:t>
-      </w:r>
-    </w:p>
-    <w:p>
-      <w:pPr>
-        <w:pStyle w:val="CommentText"/>
-      </w:pPr>
-    </w:p>
-  </w:comment>
-  <w:comment w:id="3" w:author="Christian Heinrich" w:date="2021-12-31T12:06:00Z" w:initials="CH">
-    <w:p>
-      <w:pPr>
-        <w:pStyle w:val="CommentText"/>
-      </w:pPr>
-      <w:r>
-        <w:rPr>
-          <w:rStyle w:val="CommentReference"/>
-        </w:rPr>
-        <w:annotationRef/>
-      </w:r>
-      <w:r>
-        <w:rPr>
-          <w:rStyle w:val="CommentReference"/>
-        </w:rPr>
-        <w:annotationRef/>
-      </w:r>
-      <w:r>
-        <w:t>2020 Rank Change +7 from 2021</w:t>
-      </w:r>
-    </w:p>
-    <w:p>
-      <w:pPr>
-        <w:pStyle w:val="CommentText"/>
-      </w:pPr>
-    </w:p>
-  </w:comment>
-  <w:comment w:id="4" w:author="Christian Heinrich" w:date="2021-12-31T12:07:00Z" w:initials="CH">
-    <w:p>
-      <w:pPr>
-        <w:pStyle w:val="CommentText"/>
-      </w:pPr>
-      <w:r>
-        <w:rPr>
-          <w:rStyle w:val="CommentReference"/>
-        </w:rPr>
-        <w:annotationRef/>
-      </w:r>
-      <w:r>
-        <w:rPr>
-          <w:rStyle w:val="CommentReference"/>
-        </w:rPr>
-        <w:annotationRef/>
-      </w:r>
-      <w:r>
-        <w:t>2020 Rank Change +9 from 2021</w:t>
-      </w:r>
-    </w:p>
-  </w:comment>
-</w:comments>
-</file>
-
-<file path=word/commentsExtended.xml><?xml version="1.0" encoding="utf-8"?>
-<w15:commentsEx xmlns:wpc="http://schemas.microsoft.com/office/word/2010/wordprocessingCanvas" xmlns:cx="http://schemas.microsoft.com/office/drawing/2014/chartex" xmlns:cx1="http://schemas.microsoft.com/office/drawing/2015/9/8/chartex" xmlns:cx2="http://schemas.microsoft.com/office/drawing/2015/10/21/chartex" xmlns:cx3="http://schemas.microsoft.com/office/drawing/2016/5/9/chartex" xmlns:cx4="http://schemas.microsoft.com/office/drawing/2016/5/10/chartex" xmlns:cx5="http://schemas.microsoft.com/office/drawing/2016/5/11/chartex" xmlns:cx6="http://schemas.microsoft.com/office/drawing/2016/5/12/chartex" xmlns:cx7="http://schemas.microsoft.com/office/drawing/2016/5/13/chartex" xmlns:cx8="http://schemas.microsoft.com/office/drawing/2016/5/14/chartex" xmlns:mc="http://schemas.openxmlformats.org/markup-compatibility/2006" xmlns:aink="http://schemas.microsoft.com/office/drawing/2016/ink" xmlns:am3d="http://schemas.microsoft.com/office/drawing/2017/model3d" xmlns:o="urn:schemas-microsoft-com:office:office" xmlns:r="http://schemas.openxmlformats.org/officeDocument/2006/relationships" xmlns:m="http://schemas.openxmlformats.org/officeDocument/2006/math" xmlns:v="urn:schemas-microsoft-com:vml" xmlns:wp14="http://schemas.microsoft.com/office/word/2010/wordprocessingDrawing" xmlns:wp="http://schemas.openxmlformats.org/drawingml/2006/wordprocessingDrawing" xmlns:w10="urn:schemas-microsoft-com:office:word" xmlns:w="http://schemas.openxmlformats.org/wordprocessingml/2006/main" xmlns:w14="http://schemas.microsoft.com/office/word/2010/wordml" xmlns:w15="http://schemas.microsoft.com/office/word/2012/wordml" xmlns:w16cex="http://schemas.microsoft.com/office/word/2018/wordml/cex" xmlns:w16cid="http://schemas.microsoft.com/office/word/2016/wordml/cid" xmlns:w16="http://schemas.microsoft.com/office/word/2018/wordml" xmlns:w16sdtdh="http://schemas.microsoft.com/office/word/2020/wordml/sdtdatahash" xmlns:w16se="http://schemas.microsoft.com/office/word/2015/wordml/symex" xmlns:wpg="http://schemas.microsoft.com/office/word/2010/wordprocessingGroup" xmlns:wpi="http://schemas.microsoft.com/office/word/2010/wordprocessingInk" xmlns:wne="http://schemas.microsoft.com/office/word/2006/wordml" xmlns:wps="http://schemas.microsoft.com/office/word/2010/wordprocessingShape" mc:Ignorable="w14 w15 w16se w16cid w16 w16cex w16sdtdh wp14">
-  <w15:commentEx w15:paraId="714D3EF0" w15:done="0"/>
-  <w15:commentEx w15:paraId="3F9AA48B" w15:done="0"/>
-  <w15:commentEx w15:paraId="0CB7E08C" w15:done="0"/>
-  <w15:commentEx w15:paraId="1A9A5110" w15:done="0"/>
-  <w15:commentEx w15:paraId="407751EF" w15:done="0"/>
-</w15:commentsEx>
-</file>
-
-<file path=word/commentsExtensible.xml><?xml version="1.0" encoding="utf-8"?>
-<w16cex:commentsExtensible xmlns:wpc="http://schemas.microsoft.com/office/word/2010/wordprocessingCanvas" xmlns:cx="http://schemas.microsoft.com/office/drawing/2014/chartex" xmlns:cx1="http://schemas.microsoft.com/office/drawing/2015/9/8/chartex" xmlns:cx2="http://schemas.microsoft.com/office/drawing/2015/10/21/chartex" xmlns:cx3="http://schemas.microsoft.com/office/drawing/2016/5/9/chartex" xmlns:cx4="http://schemas.microsoft.com/office/drawing/2016/5/10/chartex" xmlns:cx5="http://schemas.microsoft.com/office/drawing/2016/5/11/chartex" xmlns:cx6="http://schemas.microsoft.com/office/drawing/2016/5/12/chartex" xmlns:cx7="http://schemas.microsoft.com/office/drawing/2016/5/13/chartex" xmlns:cx8="http://schemas.microsoft.com/office/drawing/2016/5/14/chartex" xmlns:mc="http://schemas.openxmlformats.org/markup-compatibility/2006" xmlns:aink="http://schemas.microsoft.com/office/drawing/2016/ink" xmlns:am3d="http://schemas.microsoft.com/office/drawing/2017/model3d" xmlns:o="urn:schemas-microsoft-com:office:office" xmlns:r="http://schemas.openxmlformats.org/officeDocument/2006/relationships" xmlns:m="http://schemas.openxmlformats.org/officeDocument/2006/math" xmlns:v="urn:schemas-microsoft-com:vml" xmlns:wp14="http://schemas.microsoft.com/office/word/2010/wordprocessingDrawing" xmlns:wp="http://schemas.openxmlformats.org/drawingml/2006/wordprocessingDrawing" xmlns:w10="urn:schemas-microsoft-com:office:word" xmlns:w="http://schemas.openxmlformats.org/wordprocessingml/2006/main" xmlns:w14="http://schemas.microsoft.com/office/word/2010/wordml" xmlns:w15="http://schemas.microsoft.com/office/word/2012/wordml" xmlns:w16cex="http://schemas.microsoft.com/office/word/2018/wordml/cex" xmlns:w16cid="http://schemas.microsoft.com/office/word/2016/wordml/cid" xmlns:w16="http://schemas.microsoft.com/office/word/2018/wordml" xmlns:w16sdtdh="http://schemas.microsoft.com/office/word/2020/wordml/sdtdatahash" xmlns:w16se="http://schemas.microsoft.com/office/word/2015/wordml/symex" xmlns:wpg="http://schemas.microsoft.com/office/word/2010/wordprocessingGroup" xmlns:wpi="http://schemas.microsoft.com/office/word/2010/wordprocessingInk" xmlns:wne="http://schemas.microsoft.com/office/word/2006/wordml" xmlns:wps="http://schemas.microsoft.com/office/word/2010/wordprocessingShape" mc:Ignorable="w14 w15 w16se w16cid w16 w16cex w16sdtdh wp14">
-  <w16cex:commentExtensible w16cex:durableId="257B01D7" w16cex:dateUtc="2022-01-01T05:37:00Z"/>
-  <w16cex:commentExtensible w16cex:durableId="25797762" w16cex:dateUtc="2021-12-31T01:34:00Z"/>
-  <w16cex:commentExtensible w16cex:durableId="257977B3" w16cex:dateUtc="2021-12-31T01:36:00Z"/>
-  <w16cex:commentExtensible w16cex:durableId="257977E7" w16cex:dateUtc="2021-12-31T01:36:00Z"/>
-  <w16cex:commentExtensible w16cex:durableId="257977FF" w16cex:dateUtc="2021-12-31T01:37:00Z"/>
-</w16cex:commentsExtensible>
-</file>
-
-<file path=word/commentsIds.xml><?xml version="1.0" encoding="utf-8"?>
-<w16cid:commentsIds xmlns:wpc="http://schemas.microsoft.com/office/word/2010/wordprocessingCanvas" xmlns:cx="http://schemas.microsoft.com/office/drawing/2014/chartex" xmlns:cx1="http://schemas.microsoft.com/office/drawing/2015/9/8/chartex" xmlns:cx2="http://schemas.microsoft.com/office/drawing/2015/10/21/chartex" xmlns:cx3="http://schemas.microsoft.com/office/drawing/2016/5/9/chartex" xmlns:cx4="http://schemas.microsoft.com/office/drawing/2016/5/10/chartex" xmlns:cx5="http://schemas.microsoft.com/office/drawing/2016/5/11/chartex" xmlns:cx6="http://schemas.microsoft.com/office/drawing/2016/5/12/chartex" xmlns:cx7="http://schemas.microsoft.com/office/drawing/2016/5/13/chartex" xmlns:cx8="http://schemas.microsoft.com/office/drawing/2016/5/14/chartex" xmlns:mc="http://schemas.openxmlformats.org/markup-compatibility/2006" xmlns:aink="http://schemas.microsoft.com/office/drawing/2016/ink" xmlns:am3d="http://schemas.microsoft.com/office/drawing/2017/model3d" xmlns:o="urn:schemas-microsoft-com:office:office" xmlns:r="http://schemas.openxmlformats.org/officeDocument/2006/relationships" xmlns:m="http://schemas.openxmlformats.org/officeDocument/2006/math" xmlns:v="urn:schemas-microsoft-com:vml" xmlns:wp14="http://schemas.microsoft.com/office/word/2010/wordprocessingDrawing" xmlns:wp="http://schemas.openxmlformats.org/drawingml/2006/wordprocessingDrawing" xmlns:w10="urn:schemas-microsoft-com:office:word" xmlns:w="http://schemas.openxmlformats.org/wordprocessingml/2006/main" xmlns:w14="http://schemas.microsoft.com/office/word/2010/wordml" xmlns:w15="http://schemas.microsoft.com/office/word/2012/wordml" xmlns:w16cex="http://schemas.microsoft.com/office/word/2018/wordml/cex" xmlns:w16cid="http://schemas.microsoft.com/office/word/2016/wordml/cid" xmlns:w16="http://schemas.microsoft.com/office/word/2018/wordml" xmlns:w16sdtdh="http://schemas.microsoft.com/office/word/2020/wordml/sdtdatahash" xmlns:w16se="http://schemas.microsoft.com/office/word/2015/wordml/symex" xmlns:wpg="http://schemas.microsoft.com/office/word/2010/wordprocessingGroup" xmlns:wpi="http://schemas.microsoft.com/office/word/2010/wordprocessingInk" xmlns:wne="http://schemas.microsoft.com/office/word/2006/wordml" xmlns:wps="http://schemas.microsoft.com/office/word/2010/wordprocessingShape" mc:Ignorable="w14 w15 w16se w16cid w16 w16cex w16sdtdh wp14">
-  <w16cid:commentId w16cid:paraId="714D3EF0" w16cid:durableId="257B01D7"/>
-  <w16cid:commentId w16cid:paraId="3F9AA48B" w16cid:durableId="25797762"/>
-  <w16cid:commentId w16cid:paraId="0CB7E08C" w16cid:durableId="257977B3"/>
-  <w16cid:commentId w16cid:paraId="1A9A5110" w16cid:durableId="257977E7"/>
-  <w16cid:commentId w16cid:paraId="407751EF" w16cid:durableId="257977FF"/>
-</w16cid:commentsIds>
 </file>
 
 <file path=word/endnotes.xml><?xml version="1.0" encoding="utf-8"?>
@@ -12658,7 +12444,7 @@
                       <v:path o:extrusionok="f" gradientshapeok="t" o:connecttype="rect"/>
                       <o:lock v:ext="edit" aspectratio="t"/>
                     </v:shapetype>
-                    <v:shape id="_x0000_i1026" type="#_x0000_t75" style="width:56.5pt;height:56.5pt">
+                    <v:shape id="_x0000_i1026" type="#_x0000_t75" style="width:56.4pt;height:56.4pt">
                       <v:imagedata r:id="rId1" o:title=""/>
                     </v:shape>
                   </w:pict>
@@ -12676,14 +12462,6 @@
     </w:pPr>
   </w:p>
 </w:hdr>
-</file>
-
-<file path=word/people.xml><?xml version="1.0" encoding="utf-8"?>
-<w15:people xmlns:wpc="http://schemas.microsoft.com/office/word/2010/wordprocessingCanvas" xmlns:cx="http://schemas.microsoft.com/office/drawing/2014/chartex" xmlns:cx1="http://schemas.microsoft.com/office/drawing/2015/9/8/chartex" xmlns:cx2="http://schemas.microsoft.com/office/drawing/2015/10/21/chartex" xmlns:cx3="http://schemas.microsoft.com/office/drawing/2016/5/9/chartex" xmlns:cx4="http://schemas.microsoft.com/office/drawing/2016/5/10/chartex" xmlns:cx5="http://schemas.microsoft.com/office/drawing/2016/5/11/chartex" xmlns:cx6="http://schemas.microsoft.com/office/drawing/2016/5/12/chartex" xmlns:cx7="http://schemas.microsoft.com/office/drawing/2016/5/13/chartex" xmlns:cx8="http://schemas.microsoft.com/office/drawing/2016/5/14/chartex" xmlns:mc="http://schemas.openxmlformats.org/markup-compatibility/2006" xmlns:aink="http://schemas.microsoft.com/office/drawing/2016/ink" xmlns:am3d="http://schemas.microsoft.com/office/drawing/2017/model3d" xmlns:o="urn:schemas-microsoft-com:office:office" xmlns:r="http://schemas.openxmlformats.org/officeDocument/2006/relationships" xmlns:m="http://schemas.openxmlformats.org/officeDocument/2006/math" xmlns:v="urn:schemas-microsoft-com:vml" xmlns:wp14="http://schemas.microsoft.com/office/word/2010/wordprocessingDrawing" xmlns:wp="http://schemas.openxmlformats.org/drawingml/2006/wordprocessingDrawing" xmlns:w10="urn:schemas-microsoft-com:office:word" xmlns:w="http://schemas.openxmlformats.org/wordprocessingml/2006/main" xmlns:w14="http://schemas.microsoft.com/office/word/2010/wordml" xmlns:w15="http://schemas.microsoft.com/office/word/2012/wordml" xmlns:w16cex="http://schemas.microsoft.com/office/word/2018/wordml/cex" xmlns:w16cid="http://schemas.microsoft.com/office/word/2016/wordml/cid" xmlns:w16="http://schemas.microsoft.com/office/word/2018/wordml" xmlns:w16sdtdh="http://schemas.microsoft.com/office/word/2020/wordml/sdtdatahash" xmlns:w16se="http://schemas.microsoft.com/office/word/2015/wordml/symex" xmlns:wpg="http://schemas.microsoft.com/office/word/2010/wordprocessingGroup" xmlns:wpi="http://schemas.microsoft.com/office/word/2010/wordprocessingInk" xmlns:wne="http://schemas.microsoft.com/office/word/2006/wordml" xmlns:wps="http://schemas.microsoft.com/office/word/2010/wordprocessingShape" mc:Ignorable="w14 w15 w16se w16cid w16 w16cex w16sdtdh wp14">
-  <w15:person w15:author="Christian Heinrich">
-    <w15:presenceInfo w15:providerId="AD" w15:userId="S::christian.heinrich@isg.net.au::eb1486bf-41e9-42c1-9747-9d9d2fe627ee"/>
-  </w15:person>
-</w15:people>
 </file>
 
 <file path=word/styles.xml><?xml version="1.0" encoding="utf-8"?>

</xml_diff>